<commit_message>
Fix #14: Step 5 - ToString を ToSting と誤記していた箇所を訂正
</commit_message>
<xml_diff>
--- a/Blazorアプリケーションプログラミング自習書-v.7.0.0.docx
+++ b/Blazorアプリケーションプログラミング自習書-v.7.0.0.docx
@@ -1,6 +1,6 @@
 
 <file path=word/document.xml><?xml version="1.0" encoding="utf-8"?>
-<w:document xmlns:wpc="http://schemas.microsoft.com/office/word/2010/wordprocessingCanvas" xmlns:cx="http://schemas.microsoft.com/office/drawing/2014/chartex" xmlns:cx1="http://schemas.microsoft.com/office/drawing/2015/9/8/chartex" xmlns:cx2="http://schemas.microsoft.com/office/drawing/2015/10/21/chartex" xmlns:cx3="http://schemas.microsoft.com/office/drawing/2016/5/9/chartex" xmlns:cx4="http://schemas.microsoft.com/office/drawing/2016/5/10/chartex" xmlns:cx5="http://schemas.microsoft.com/office/drawing/2016/5/11/chartex" xmlns:cx6="http://schemas.microsoft.com/office/drawing/2016/5/12/chartex" xmlns:cx7="http://schemas.microsoft.com/office/drawing/2016/5/13/chartex" xmlns:cx8="http://schemas.microsoft.com/office/drawing/2016/5/14/chartex" xmlns:mc="http://schemas.openxmlformats.org/markup-compatibility/2006" xmlns:aink="http://schemas.microsoft.com/office/drawing/2016/ink" xmlns:am3d="http://schemas.microsoft.com/office/drawing/2017/model3d" xmlns:o="urn:schemas-microsoft-com:office:office" xmlns:oel="http://schemas.microsoft.com/office/2019/extlst" xmlns:r="http://schemas.openxmlformats.org/officeDocument/2006/relationships" xmlns:m="http://schemas.openxmlformats.org/officeDocument/2006/math" xmlns:v="urn:schemas-microsoft-com:vml" xmlns:wp14="http://schemas.microsoft.com/office/word/2010/wordprocessingDrawing" xmlns:wp="http://schemas.openxmlformats.org/drawingml/2006/wordprocessingDrawing" xmlns:w10="urn:schemas-microsoft-com:office:word" xmlns:w="http://schemas.openxmlformats.org/wordprocessingml/2006/main" xmlns:w14="http://schemas.microsoft.com/office/word/2010/wordml" xmlns:w15="http://schemas.microsoft.com/office/word/2012/wordml" xmlns:w16cex="http://schemas.microsoft.com/office/word/2018/wordml/cex" xmlns:w16cid="http://schemas.microsoft.com/office/word/2016/wordml/cid" xmlns:w16="http://schemas.microsoft.com/office/word/2018/wordml" xmlns:w16sdtdh="http://schemas.microsoft.com/office/word/2020/wordml/sdtdatahash" xmlns:w16se="http://schemas.microsoft.com/office/word/2015/wordml/symex" xmlns:wpg="http://schemas.microsoft.com/office/word/2010/wordprocessingGroup" xmlns:wpi="http://schemas.microsoft.com/office/word/2010/wordprocessingInk" xmlns:wne="http://schemas.microsoft.com/office/word/2006/wordml" xmlns:wps="http://schemas.microsoft.com/office/word/2010/wordprocessingShape" mc:Ignorable="w14 w15 w16se w16cid w16 w16cex w16sdtdh wp14">
+<w:document xmlns:wpc="http://schemas.microsoft.com/office/word/2010/wordprocessingCanvas" xmlns:cx="http://schemas.microsoft.com/office/drawing/2014/chartex" xmlns:cx1="http://schemas.microsoft.com/office/drawing/2015/9/8/chartex" xmlns:cx2="http://schemas.microsoft.com/office/drawing/2015/10/21/chartex" xmlns:cx3="http://schemas.microsoft.com/office/drawing/2016/5/9/chartex" xmlns:cx4="http://schemas.microsoft.com/office/drawing/2016/5/10/chartex" xmlns:cx5="http://schemas.microsoft.com/office/drawing/2016/5/11/chartex" xmlns:cx6="http://schemas.microsoft.com/office/drawing/2016/5/12/chartex" xmlns:cx7="http://schemas.microsoft.com/office/drawing/2016/5/13/chartex" xmlns:cx8="http://schemas.microsoft.com/office/drawing/2016/5/14/chartex" xmlns:mc="http://schemas.openxmlformats.org/markup-compatibility/2006" xmlns:aink="http://schemas.microsoft.com/office/drawing/2016/ink" xmlns:am3d="http://schemas.microsoft.com/office/drawing/2017/model3d" xmlns:o="urn:schemas-microsoft-com:office:office" xmlns:oel="http://schemas.microsoft.com/office/2019/extlst" xmlns:r="http://schemas.openxmlformats.org/officeDocument/2006/relationships" xmlns:m="http://schemas.openxmlformats.org/officeDocument/2006/math" xmlns:v="urn:schemas-microsoft-com:vml" xmlns:wp14="http://schemas.microsoft.com/office/word/2010/wordprocessingDrawing" xmlns:wp="http://schemas.openxmlformats.org/drawingml/2006/wordprocessingDrawing" xmlns:w10="urn:schemas-microsoft-com:office:word" xmlns:w="http://schemas.openxmlformats.org/wordprocessingml/2006/main" xmlns:w14="http://schemas.microsoft.com/office/word/2010/wordml" xmlns:w15="http://schemas.microsoft.com/office/word/2012/wordml" xmlns:w16cex="http://schemas.microsoft.com/office/word/2018/wordml/cex" xmlns:w16cid="http://schemas.microsoft.com/office/word/2016/wordml/cid" xmlns:w16="http://schemas.microsoft.com/office/word/2018/wordml" xmlns:w16du="http://schemas.microsoft.com/office/word/2023/wordml/word16du" xmlns:w16sdtdh="http://schemas.microsoft.com/office/word/2020/wordml/sdtdatahash" xmlns:w16se="http://schemas.microsoft.com/office/word/2015/wordml/symex" xmlns:wpg="http://schemas.microsoft.com/office/word/2010/wordprocessingGroup" xmlns:wpi="http://schemas.microsoft.com/office/word/2010/wordprocessingInk" xmlns:wne="http://schemas.microsoft.com/office/word/2006/wordml" xmlns:wps="http://schemas.microsoft.com/office/word/2010/wordprocessingShape" mc:Ignorable="w14 w15 w16se w16cid w16 w16cex w16sdtdh wp14">
   <w:body>
     <w:p>
       <w:pPr>
@@ -8721,15 +8721,7 @@
         <w:t xml:space="preserve">ます </w:t>
       </w:r>
       <w:r>
-        <w:t>(".</w:t>
-      </w:r>
-      <w:proofErr w:type="spellStart"/>
-      <w:r>
-        <w:t>vscode</w:t>
-      </w:r>
-      <w:proofErr w:type="spellEnd"/>
-      <w:r>
-        <w:t xml:space="preserve">" </w:t>
+        <w:t xml:space="preserve">(".vscode" </w:t>
       </w:r>
       <w:r>
         <w:rPr>
@@ -10947,19 +10939,7 @@
           <w:rPr>
             <w:rStyle w:val="Hyperlink"/>
           </w:rPr>
-          <w:t>https:</w:t>
-        </w:r>
-        <w:r>
-          <w:rPr>
-            <w:rStyle w:val="Hyperlink"/>
-          </w:rPr>
-          <w:t>/</w:t>
-        </w:r>
-        <w:r>
-          <w:rPr>
-            <w:rStyle w:val="Hyperlink"/>
-          </w:rPr>
-          <w:t>/learn.microsoft.com/ja-jp/aspnet/core/blazor/components/css-isolation</w:t>
+          <w:t>https://learn.microsoft.com/ja-jp/aspnet/core/blazor/components/css-isolation</w:t>
         </w:r>
       </w:hyperlink>
       <w:r>
@@ -15425,6 +15405,10 @@
         <w:t>span</w:t>
       </w:r>
       <w:r>
+        <w:rPr>
+          <w:sz w:val="16"/>
+          <w:szCs w:val="16"/>
+        </w:rPr>
         <w:t xml:space="preserve"> </w:t>
       </w:r>
       <w:r>
@@ -15450,7 +15434,13 @@
         <w:t>@</w:t>
       </w:r>
       <w:r>
-        <w:t>Clock.GetCurrentTime().ToSting</w:t>
+        <w:t>Clock.GetCurrentTime().ToSt</w:t>
+      </w:r>
+      <w:r>
+        <w:t>r</w:t>
+      </w:r>
+      <w:r>
+        <w:t>ing</w:t>
       </w:r>
       <w:r>
         <w:t>(</w:t>
@@ -38471,24 +38461,12 @@
       <w:r>
         <w:br/>
       </w:r>
-      <w:hyperlink r:id="rId54" w:history="1">
+      <w:hyperlink r:id="rId54" w:anchor="route-constraints-3" w:history="1">
         <w:r>
           <w:rPr>
             <w:rStyle w:val="Hyperlink"/>
           </w:rPr>
-          <w:t>https://lear</w:t>
-        </w:r>
-        <w:r>
-          <w:rPr>
-            <w:rStyle w:val="Hyperlink"/>
-          </w:rPr>
-          <w:t>n</w:t>
-        </w:r>
-        <w:r>
-          <w:rPr>
-            <w:rStyle w:val="Hyperlink"/>
-          </w:rPr>
-          <w:t>.microsoft.com/ja-jp/aspnet/core/blazor/fundamentals/routing#route-constraints-3</w:t>
+          <w:t>https://learn.microsoft.com/ja-jp/aspnet/core/blazor/fundamentals/routing#route-constraints-3</w:t>
         </w:r>
       </w:hyperlink>
       <w:r>
@@ -58496,15 +58474,7 @@
         <w:t>本自習書、及び、ソースコードは、</w:t>
       </w:r>
       <w:r>
-        <w:t xml:space="preserve">The </w:t>
-      </w:r>
-      <w:proofErr w:type="spellStart"/>
-      <w:r>
-        <w:t>Unlicense</w:t>
-      </w:r>
-      <w:proofErr w:type="spellEnd"/>
-      <w:r>
-        <w:t xml:space="preserve"> として提供します。</w:t>
+        <w:t>The Unlicense として提供します。</w:t>
       </w:r>
     </w:p>
     <w:p>
@@ -58825,7 +58795,7 @@
 </file>
 
 <file path=word/endnotes.xml><?xml version="1.0" encoding="utf-8"?>
-<w:endnotes xmlns:wpc="http://schemas.microsoft.com/office/word/2010/wordprocessingCanvas" xmlns:cx="http://schemas.microsoft.com/office/drawing/2014/chartex" xmlns:cx1="http://schemas.microsoft.com/office/drawing/2015/9/8/chartex" xmlns:cx2="http://schemas.microsoft.com/office/drawing/2015/10/21/chartex" xmlns:cx3="http://schemas.microsoft.com/office/drawing/2016/5/9/chartex" xmlns:cx4="http://schemas.microsoft.com/office/drawing/2016/5/10/chartex" xmlns:cx5="http://schemas.microsoft.com/office/drawing/2016/5/11/chartex" xmlns:cx6="http://schemas.microsoft.com/office/drawing/2016/5/12/chartex" xmlns:cx7="http://schemas.microsoft.com/office/drawing/2016/5/13/chartex" xmlns:cx8="http://schemas.microsoft.com/office/drawing/2016/5/14/chartex" xmlns:mc="http://schemas.openxmlformats.org/markup-compatibility/2006" xmlns:aink="http://schemas.microsoft.com/office/drawing/2016/ink" xmlns:am3d="http://schemas.microsoft.com/office/drawing/2017/model3d" xmlns:o="urn:schemas-microsoft-com:office:office" xmlns:oel="http://schemas.microsoft.com/office/2019/extlst" xmlns:r="http://schemas.openxmlformats.org/officeDocument/2006/relationships" xmlns:m="http://schemas.openxmlformats.org/officeDocument/2006/math" xmlns:v="urn:schemas-microsoft-com:vml" xmlns:wp14="http://schemas.microsoft.com/office/word/2010/wordprocessingDrawing" xmlns:wp="http://schemas.openxmlformats.org/drawingml/2006/wordprocessingDrawing" xmlns:w10="urn:schemas-microsoft-com:office:word" xmlns:w="http://schemas.openxmlformats.org/wordprocessingml/2006/main" xmlns:w14="http://schemas.microsoft.com/office/word/2010/wordml" xmlns:w15="http://schemas.microsoft.com/office/word/2012/wordml" xmlns:w16cex="http://schemas.microsoft.com/office/word/2018/wordml/cex" xmlns:w16cid="http://schemas.microsoft.com/office/word/2016/wordml/cid" xmlns:w16="http://schemas.microsoft.com/office/word/2018/wordml" xmlns:w16sdtdh="http://schemas.microsoft.com/office/word/2020/wordml/sdtdatahash" xmlns:w16se="http://schemas.microsoft.com/office/word/2015/wordml/symex" xmlns:wpg="http://schemas.microsoft.com/office/word/2010/wordprocessingGroup" xmlns:wpi="http://schemas.microsoft.com/office/word/2010/wordprocessingInk" xmlns:wne="http://schemas.microsoft.com/office/word/2006/wordml" xmlns:wps="http://schemas.microsoft.com/office/word/2010/wordprocessingShape" mc:Ignorable="w14 w15 w16se w16cid w16 w16cex w16sdtdh wp14">
+<w:endnotes xmlns:wpc="http://schemas.microsoft.com/office/word/2010/wordprocessingCanvas" xmlns:cx="http://schemas.microsoft.com/office/drawing/2014/chartex" xmlns:cx1="http://schemas.microsoft.com/office/drawing/2015/9/8/chartex" xmlns:cx2="http://schemas.microsoft.com/office/drawing/2015/10/21/chartex" xmlns:cx3="http://schemas.microsoft.com/office/drawing/2016/5/9/chartex" xmlns:cx4="http://schemas.microsoft.com/office/drawing/2016/5/10/chartex" xmlns:cx5="http://schemas.microsoft.com/office/drawing/2016/5/11/chartex" xmlns:cx6="http://schemas.microsoft.com/office/drawing/2016/5/12/chartex" xmlns:cx7="http://schemas.microsoft.com/office/drawing/2016/5/13/chartex" xmlns:cx8="http://schemas.microsoft.com/office/drawing/2016/5/14/chartex" xmlns:mc="http://schemas.openxmlformats.org/markup-compatibility/2006" xmlns:aink="http://schemas.microsoft.com/office/drawing/2016/ink" xmlns:am3d="http://schemas.microsoft.com/office/drawing/2017/model3d" xmlns:o="urn:schemas-microsoft-com:office:office" xmlns:oel="http://schemas.microsoft.com/office/2019/extlst" xmlns:r="http://schemas.openxmlformats.org/officeDocument/2006/relationships" xmlns:m="http://schemas.openxmlformats.org/officeDocument/2006/math" xmlns:v="urn:schemas-microsoft-com:vml" xmlns:wp14="http://schemas.microsoft.com/office/word/2010/wordprocessingDrawing" xmlns:wp="http://schemas.openxmlformats.org/drawingml/2006/wordprocessingDrawing" xmlns:w10="urn:schemas-microsoft-com:office:word" xmlns:w="http://schemas.openxmlformats.org/wordprocessingml/2006/main" xmlns:w14="http://schemas.microsoft.com/office/word/2010/wordml" xmlns:w15="http://schemas.microsoft.com/office/word/2012/wordml" xmlns:w16cex="http://schemas.microsoft.com/office/word/2018/wordml/cex" xmlns:w16cid="http://schemas.microsoft.com/office/word/2016/wordml/cid" xmlns:w16="http://schemas.microsoft.com/office/word/2018/wordml" xmlns:w16du="http://schemas.microsoft.com/office/word/2023/wordml/word16du" xmlns:w16sdtdh="http://schemas.microsoft.com/office/word/2020/wordml/sdtdatahash" xmlns:w16se="http://schemas.microsoft.com/office/word/2015/wordml/symex" xmlns:wpg="http://schemas.microsoft.com/office/word/2010/wordprocessingGroup" xmlns:wpi="http://schemas.microsoft.com/office/word/2010/wordprocessingInk" xmlns:wne="http://schemas.microsoft.com/office/word/2006/wordml" xmlns:wps="http://schemas.microsoft.com/office/word/2010/wordprocessingShape" mc:Ignorable="w14 w15 w16se w16cid w16 w16cex w16sdtdh wp14">
   <w:endnote w:type="separator" w:id="-1">
     <w:p>
       <w:pPr>
@@ -58850,7 +58820,7 @@
 </file>
 
 <file path=word/footer1.xml><?xml version="1.0" encoding="utf-8"?>
-<w:ftr xmlns:wpc="http://schemas.microsoft.com/office/word/2010/wordprocessingCanvas" xmlns:cx="http://schemas.microsoft.com/office/drawing/2014/chartex" xmlns:cx1="http://schemas.microsoft.com/office/drawing/2015/9/8/chartex" xmlns:cx2="http://schemas.microsoft.com/office/drawing/2015/10/21/chartex" xmlns:cx3="http://schemas.microsoft.com/office/drawing/2016/5/9/chartex" xmlns:cx4="http://schemas.microsoft.com/office/drawing/2016/5/10/chartex" xmlns:cx5="http://schemas.microsoft.com/office/drawing/2016/5/11/chartex" xmlns:cx6="http://schemas.microsoft.com/office/drawing/2016/5/12/chartex" xmlns:cx7="http://schemas.microsoft.com/office/drawing/2016/5/13/chartex" xmlns:cx8="http://schemas.microsoft.com/office/drawing/2016/5/14/chartex" xmlns:mc="http://schemas.openxmlformats.org/markup-compatibility/2006" xmlns:aink="http://schemas.microsoft.com/office/drawing/2016/ink" xmlns:am3d="http://schemas.microsoft.com/office/drawing/2017/model3d" xmlns:o="urn:schemas-microsoft-com:office:office" xmlns:oel="http://schemas.microsoft.com/office/2019/extlst" xmlns:r="http://schemas.openxmlformats.org/officeDocument/2006/relationships" xmlns:m="http://schemas.openxmlformats.org/officeDocument/2006/math" xmlns:v="urn:schemas-microsoft-com:vml" xmlns:wp14="http://schemas.microsoft.com/office/word/2010/wordprocessingDrawing" xmlns:wp="http://schemas.openxmlformats.org/drawingml/2006/wordprocessingDrawing" xmlns:w10="urn:schemas-microsoft-com:office:word" xmlns:w="http://schemas.openxmlformats.org/wordprocessingml/2006/main" xmlns:w14="http://schemas.microsoft.com/office/word/2010/wordml" xmlns:w15="http://schemas.microsoft.com/office/word/2012/wordml" xmlns:w16cex="http://schemas.microsoft.com/office/word/2018/wordml/cex" xmlns:w16cid="http://schemas.microsoft.com/office/word/2016/wordml/cid" xmlns:w16="http://schemas.microsoft.com/office/word/2018/wordml" xmlns:w16sdtdh="http://schemas.microsoft.com/office/word/2020/wordml/sdtdatahash" xmlns:w16se="http://schemas.microsoft.com/office/word/2015/wordml/symex" xmlns:wpg="http://schemas.microsoft.com/office/word/2010/wordprocessingGroup" xmlns:wpi="http://schemas.microsoft.com/office/word/2010/wordprocessingInk" xmlns:wne="http://schemas.microsoft.com/office/word/2006/wordml" xmlns:wps="http://schemas.microsoft.com/office/word/2010/wordprocessingShape" mc:Ignorable="w14 w15 w16se w16cid w16 w16cex w16sdtdh wp14">
+<w:ftr xmlns:wpc="http://schemas.microsoft.com/office/word/2010/wordprocessingCanvas" xmlns:cx="http://schemas.microsoft.com/office/drawing/2014/chartex" xmlns:cx1="http://schemas.microsoft.com/office/drawing/2015/9/8/chartex" xmlns:cx2="http://schemas.microsoft.com/office/drawing/2015/10/21/chartex" xmlns:cx3="http://schemas.microsoft.com/office/drawing/2016/5/9/chartex" xmlns:cx4="http://schemas.microsoft.com/office/drawing/2016/5/10/chartex" xmlns:cx5="http://schemas.microsoft.com/office/drawing/2016/5/11/chartex" xmlns:cx6="http://schemas.microsoft.com/office/drawing/2016/5/12/chartex" xmlns:cx7="http://schemas.microsoft.com/office/drawing/2016/5/13/chartex" xmlns:cx8="http://schemas.microsoft.com/office/drawing/2016/5/14/chartex" xmlns:mc="http://schemas.openxmlformats.org/markup-compatibility/2006" xmlns:aink="http://schemas.microsoft.com/office/drawing/2016/ink" xmlns:am3d="http://schemas.microsoft.com/office/drawing/2017/model3d" xmlns:o="urn:schemas-microsoft-com:office:office" xmlns:oel="http://schemas.microsoft.com/office/2019/extlst" xmlns:r="http://schemas.openxmlformats.org/officeDocument/2006/relationships" xmlns:m="http://schemas.openxmlformats.org/officeDocument/2006/math" xmlns:v="urn:schemas-microsoft-com:vml" xmlns:wp14="http://schemas.microsoft.com/office/word/2010/wordprocessingDrawing" xmlns:wp="http://schemas.openxmlformats.org/drawingml/2006/wordprocessingDrawing" xmlns:w10="urn:schemas-microsoft-com:office:word" xmlns:w="http://schemas.openxmlformats.org/wordprocessingml/2006/main" xmlns:w14="http://schemas.microsoft.com/office/word/2010/wordml" xmlns:w15="http://schemas.microsoft.com/office/word/2012/wordml" xmlns:w16cex="http://schemas.microsoft.com/office/word/2018/wordml/cex" xmlns:w16cid="http://schemas.microsoft.com/office/word/2016/wordml/cid" xmlns:w16="http://schemas.microsoft.com/office/word/2018/wordml" xmlns:w16du="http://schemas.microsoft.com/office/word/2023/wordml/word16du" xmlns:w16sdtdh="http://schemas.microsoft.com/office/word/2020/wordml/sdtdatahash" xmlns:w16se="http://schemas.microsoft.com/office/word/2015/wordml/symex" xmlns:wpg="http://schemas.microsoft.com/office/word/2010/wordprocessingGroup" xmlns:wpi="http://schemas.microsoft.com/office/word/2010/wordprocessingInk" xmlns:wne="http://schemas.microsoft.com/office/word/2006/wordml" xmlns:wps="http://schemas.microsoft.com/office/word/2010/wordprocessingShape" mc:Ignorable="w14 w15 w16se w16cid w16 w16cex w16sdtdh wp14">
   <w:p>
     <w:pPr>
       <w:pStyle w:val="Footer"/>
@@ -58885,7 +58855,7 @@
 </file>
 
 <file path=word/footnotes.xml><?xml version="1.0" encoding="utf-8"?>
-<w:footnotes xmlns:wpc="http://schemas.microsoft.com/office/word/2010/wordprocessingCanvas" xmlns:cx="http://schemas.microsoft.com/office/drawing/2014/chartex" xmlns:cx1="http://schemas.microsoft.com/office/drawing/2015/9/8/chartex" xmlns:cx2="http://schemas.microsoft.com/office/drawing/2015/10/21/chartex" xmlns:cx3="http://schemas.microsoft.com/office/drawing/2016/5/9/chartex" xmlns:cx4="http://schemas.microsoft.com/office/drawing/2016/5/10/chartex" xmlns:cx5="http://schemas.microsoft.com/office/drawing/2016/5/11/chartex" xmlns:cx6="http://schemas.microsoft.com/office/drawing/2016/5/12/chartex" xmlns:cx7="http://schemas.microsoft.com/office/drawing/2016/5/13/chartex" xmlns:cx8="http://schemas.microsoft.com/office/drawing/2016/5/14/chartex" xmlns:mc="http://schemas.openxmlformats.org/markup-compatibility/2006" xmlns:aink="http://schemas.microsoft.com/office/drawing/2016/ink" xmlns:am3d="http://schemas.microsoft.com/office/drawing/2017/model3d" xmlns:o="urn:schemas-microsoft-com:office:office" xmlns:oel="http://schemas.microsoft.com/office/2019/extlst" xmlns:r="http://schemas.openxmlformats.org/officeDocument/2006/relationships" xmlns:m="http://schemas.openxmlformats.org/officeDocument/2006/math" xmlns:v="urn:schemas-microsoft-com:vml" xmlns:wp14="http://schemas.microsoft.com/office/word/2010/wordprocessingDrawing" xmlns:wp="http://schemas.openxmlformats.org/drawingml/2006/wordprocessingDrawing" xmlns:w10="urn:schemas-microsoft-com:office:word" xmlns:w="http://schemas.openxmlformats.org/wordprocessingml/2006/main" xmlns:w14="http://schemas.microsoft.com/office/word/2010/wordml" xmlns:w15="http://schemas.microsoft.com/office/word/2012/wordml" xmlns:w16cex="http://schemas.microsoft.com/office/word/2018/wordml/cex" xmlns:w16cid="http://schemas.microsoft.com/office/word/2016/wordml/cid" xmlns:w16="http://schemas.microsoft.com/office/word/2018/wordml" xmlns:w16sdtdh="http://schemas.microsoft.com/office/word/2020/wordml/sdtdatahash" xmlns:w16se="http://schemas.microsoft.com/office/word/2015/wordml/symex" xmlns:wpg="http://schemas.microsoft.com/office/word/2010/wordprocessingGroup" xmlns:wpi="http://schemas.microsoft.com/office/word/2010/wordprocessingInk" xmlns:wne="http://schemas.microsoft.com/office/word/2006/wordml" xmlns:wps="http://schemas.microsoft.com/office/word/2010/wordprocessingShape" mc:Ignorable="w14 w15 w16se w16cid w16 w16cex w16sdtdh wp14">
+<w:footnotes xmlns:wpc="http://schemas.microsoft.com/office/word/2010/wordprocessingCanvas" xmlns:cx="http://schemas.microsoft.com/office/drawing/2014/chartex" xmlns:cx1="http://schemas.microsoft.com/office/drawing/2015/9/8/chartex" xmlns:cx2="http://schemas.microsoft.com/office/drawing/2015/10/21/chartex" xmlns:cx3="http://schemas.microsoft.com/office/drawing/2016/5/9/chartex" xmlns:cx4="http://schemas.microsoft.com/office/drawing/2016/5/10/chartex" xmlns:cx5="http://schemas.microsoft.com/office/drawing/2016/5/11/chartex" xmlns:cx6="http://schemas.microsoft.com/office/drawing/2016/5/12/chartex" xmlns:cx7="http://schemas.microsoft.com/office/drawing/2016/5/13/chartex" xmlns:cx8="http://schemas.microsoft.com/office/drawing/2016/5/14/chartex" xmlns:mc="http://schemas.openxmlformats.org/markup-compatibility/2006" xmlns:aink="http://schemas.microsoft.com/office/drawing/2016/ink" xmlns:am3d="http://schemas.microsoft.com/office/drawing/2017/model3d" xmlns:o="urn:schemas-microsoft-com:office:office" xmlns:oel="http://schemas.microsoft.com/office/2019/extlst" xmlns:r="http://schemas.openxmlformats.org/officeDocument/2006/relationships" xmlns:m="http://schemas.openxmlformats.org/officeDocument/2006/math" xmlns:v="urn:schemas-microsoft-com:vml" xmlns:wp14="http://schemas.microsoft.com/office/word/2010/wordprocessingDrawing" xmlns:wp="http://schemas.openxmlformats.org/drawingml/2006/wordprocessingDrawing" xmlns:w10="urn:schemas-microsoft-com:office:word" xmlns:w="http://schemas.openxmlformats.org/wordprocessingml/2006/main" xmlns:w14="http://schemas.microsoft.com/office/word/2010/wordml" xmlns:w15="http://schemas.microsoft.com/office/word/2012/wordml" xmlns:w16cex="http://schemas.microsoft.com/office/word/2018/wordml/cex" xmlns:w16cid="http://schemas.microsoft.com/office/word/2016/wordml/cid" xmlns:w16="http://schemas.microsoft.com/office/word/2018/wordml" xmlns:w16du="http://schemas.microsoft.com/office/word/2023/wordml/word16du" xmlns:w16sdtdh="http://schemas.microsoft.com/office/word/2020/wordml/sdtdatahash" xmlns:w16se="http://schemas.microsoft.com/office/word/2015/wordml/symex" xmlns:wpg="http://schemas.microsoft.com/office/word/2010/wordprocessingGroup" xmlns:wpi="http://schemas.microsoft.com/office/word/2010/wordprocessingInk" xmlns:wne="http://schemas.microsoft.com/office/word/2006/wordml" xmlns:wps="http://schemas.microsoft.com/office/word/2010/wordprocessingShape" mc:Ignorable="w14 w15 w16se w16cid w16 w16cex w16sdtdh wp14">
   <w:footnote w:type="separator" w:id="-1">
     <w:p>
       <w:pPr>
@@ -58910,7 +58880,7 @@
 </file>
 
 <file path=word/numbering.xml><?xml version="1.0" encoding="utf-8"?>
-<w:numbering xmlns:wpc="http://schemas.microsoft.com/office/word/2010/wordprocessingCanvas" xmlns:cx="http://schemas.microsoft.com/office/drawing/2014/chartex" xmlns:cx1="http://schemas.microsoft.com/office/drawing/2015/9/8/chartex" xmlns:cx2="http://schemas.microsoft.com/office/drawing/2015/10/21/chartex" xmlns:cx3="http://schemas.microsoft.com/office/drawing/2016/5/9/chartex" xmlns:cx4="http://schemas.microsoft.com/office/drawing/2016/5/10/chartex" xmlns:cx5="http://schemas.microsoft.com/office/drawing/2016/5/11/chartex" xmlns:cx6="http://schemas.microsoft.com/office/drawing/2016/5/12/chartex" xmlns:cx7="http://schemas.microsoft.com/office/drawing/2016/5/13/chartex" xmlns:cx8="http://schemas.microsoft.com/office/drawing/2016/5/14/chartex" xmlns:mc="http://schemas.openxmlformats.org/markup-compatibility/2006" xmlns:aink="http://schemas.microsoft.com/office/drawing/2016/ink" xmlns:am3d="http://schemas.microsoft.com/office/drawing/2017/model3d" xmlns:o="urn:schemas-microsoft-com:office:office" xmlns:oel="http://schemas.microsoft.com/office/2019/extlst" xmlns:r="http://schemas.openxmlformats.org/officeDocument/2006/relationships" xmlns:m="http://schemas.openxmlformats.org/officeDocument/2006/math" xmlns:v="urn:schemas-microsoft-com:vml" xmlns:wp14="http://schemas.microsoft.com/office/word/2010/wordprocessingDrawing" xmlns:wp="http://schemas.openxmlformats.org/drawingml/2006/wordprocessingDrawing" xmlns:w10="urn:schemas-microsoft-com:office:word" xmlns:w="http://schemas.openxmlformats.org/wordprocessingml/2006/main" xmlns:w14="http://schemas.microsoft.com/office/word/2010/wordml" xmlns:w15="http://schemas.microsoft.com/office/word/2012/wordml" xmlns:w16cex="http://schemas.microsoft.com/office/word/2018/wordml/cex" xmlns:w16cid="http://schemas.microsoft.com/office/word/2016/wordml/cid" xmlns:w16="http://schemas.microsoft.com/office/word/2018/wordml" xmlns:w16sdtdh="http://schemas.microsoft.com/office/word/2020/wordml/sdtdatahash" xmlns:w16se="http://schemas.microsoft.com/office/word/2015/wordml/symex" xmlns:wpg="http://schemas.microsoft.com/office/word/2010/wordprocessingGroup" xmlns:wpi="http://schemas.microsoft.com/office/word/2010/wordprocessingInk" xmlns:wne="http://schemas.microsoft.com/office/word/2006/wordml" xmlns:wps="http://schemas.microsoft.com/office/word/2010/wordprocessingShape" mc:Ignorable="w14 w15 w16se w16cid w16 w16cex w16sdtdh wp14">
+<w:numbering xmlns:wpc="http://schemas.microsoft.com/office/word/2010/wordprocessingCanvas" xmlns:cx="http://schemas.microsoft.com/office/drawing/2014/chartex" xmlns:cx1="http://schemas.microsoft.com/office/drawing/2015/9/8/chartex" xmlns:cx2="http://schemas.microsoft.com/office/drawing/2015/10/21/chartex" xmlns:cx3="http://schemas.microsoft.com/office/drawing/2016/5/9/chartex" xmlns:cx4="http://schemas.microsoft.com/office/drawing/2016/5/10/chartex" xmlns:cx5="http://schemas.microsoft.com/office/drawing/2016/5/11/chartex" xmlns:cx6="http://schemas.microsoft.com/office/drawing/2016/5/12/chartex" xmlns:cx7="http://schemas.microsoft.com/office/drawing/2016/5/13/chartex" xmlns:cx8="http://schemas.microsoft.com/office/drawing/2016/5/14/chartex" xmlns:mc="http://schemas.openxmlformats.org/markup-compatibility/2006" xmlns:aink="http://schemas.microsoft.com/office/drawing/2016/ink" xmlns:am3d="http://schemas.microsoft.com/office/drawing/2017/model3d" xmlns:o="urn:schemas-microsoft-com:office:office" xmlns:oel="http://schemas.microsoft.com/office/2019/extlst" xmlns:r="http://schemas.openxmlformats.org/officeDocument/2006/relationships" xmlns:m="http://schemas.openxmlformats.org/officeDocument/2006/math" xmlns:v="urn:schemas-microsoft-com:vml" xmlns:wp14="http://schemas.microsoft.com/office/word/2010/wordprocessingDrawing" xmlns:wp="http://schemas.openxmlformats.org/drawingml/2006/wordprocessingDrawing" xmlns:w10="urn:schemas-microsoft-com:office:word" xmlns:w="http://schemas.openxmlformats.org/wordprocessingml/2006/main" xmlns:w14="http://schemas.microsoft.com/office/word/2010/wordml" xmlns:w15="http://schemas.microsoft.com/office/word/2012/wordml" xmlns:w16cex="http://schemas.microsoft.com/office/word/2018/wordml/cex" xmlns:w16cid="http://schemas.microsoft.com/office/word/2016/wordml/cid" xmlns:w16="http://schemas.microsoft.com/office/word/2018/wordml" xmlns:w16du="http://schemas.microsoft.com/office/word/2023/wordml/word16du" xmlns:w16sdtdh="http://schemas.microsoft.com/office/word/2020/wordml/sdtdatahash" xmlns:w16se="http://schemas.microsoft.com/office/word/2015/wordml/symex" xmlns:wpg="http://schemas.microsoft.com/office/word/2010/wordprocessingGroup" xmlns:wpi="http://schemas.microsoft.com/office/word/2010/wordprocessingInk" xmlns:wne="http://schemas.microsoft.com/office/word/2006/wordml" xmlns:wps="http://schemas.microsoft.com/office/word/2010/wordprocessingShape" mc:Ignorable="w14 w15 w16se w16cid w16 w16cex w16sdtdh wp14">
   <w:abstractNum w:abstractNumId="0" w15:restartNumberingAfterBreak="0">
     <w:nsid w:val="001C6FFF"/>
     <w:multiLevelType w:val="hybridMultilevel"/>

</xml_diff>